<commit_message>
Updates ReadMe of Projects
Updates ReadMe of Projects
</commit_message>
<xml_diff>
--- a/ReadMe.docx
+++ b/ReadMe.docx
@@ -730,7 +730,6 @@
         <w:tab/>
         <w:t>"</w:t>
       </w:r>
-      <w:proofErr w:type="spellStart"/>
       <w:proofErr w:type="gramStart"/>
       <w:r>
         <w:rPr>
@@ -740,7 +739,6 @@
         </w:rPr>
         <w:t>cardType</w:t>
       </w:r>
-      <w:proofErr w:type="spellEnd"/>
       <w:proofErr w:type="gramEnd"/>
       <w:r>
         <w:rPr>
@@ -1342,15 +1340,7 @@
           <w:sz w:val="24"/>
           <w:szCs w:val="24"/>
         </w:rPr>
-        <w:t>GitHub</w:t>
-      </w:r>
-      <w:r>
-        <w:rPr>
-          <w:rFonts w:ascii="Times New Roman" w:hAnsi="Times New Roman" w:cs="Times New Roman"/>
-          <w:sz w:val="24"/>
-          <w:szCs w:val="24"/>
-        </w:rPr>
-        <w:t xml:space="preserve"> Repo Link </w:t>
+        <w:t xml:space="preserve">GitHub Repo Link </w:t>
       </w:r>
       <w:r>
         <w:rPr>
@@ -1435,6 +1425,2099 @@
         </w:rPr>
         <w:tab/>
       </w:r>
+      <w:r>
+        <w:rPr>
+          <w:rFonts w:ascii="Times New Roman" w:hAnsi="Times New Roman" w:cs="Times New Roman"/>
+          <w:sz w:val="24"/>
+          <w:szCs w:val="24"/>
+        </w:rPr>
+        <w:t xml:space="preserve">- </w:t>
+      </w:r>
+      <w:hyperlink r:id="rId5" w:history="1">
+        <w:r>
+          <w:rPr>
+            <w:rStyle w:val="Hyperlink"/>
+            <w:rFonts w:ascii="Times New Roman" w:hAnsi="Times New Roman" w:cs="Times New Roman"/>
+            <w:sz w:val="24"/>
+            <w:szCs w:val="24"/>
+          </w:rPr>
+          <w:t>https://www.youtube.com/watch?v=UuZ7pZ_1JDE</w:t>
+        </w:r>
+      </w:hyperlink>
+    </w:p>
+    <w:p>
+      <w:pPr>
+        <w:pStyle w:val="ListParagraph"/>
+        <w:numPr>
+          <w:ilvl w:val="0"/>
+          <w:numId w:val="1"/>
+        </w:numPr>
+        <w:rPr>
+          <w:rFonts w:ascii="Times New Roman" w:hAnsi="Times New Roman" w:cs="Times New Roman"/>
+          <w:b/>
+          <w:sz w:val="32"/>
+          <w:szCs w:val="32"/>
+          <w:highlight w:val="yellow"/>
+        </w:rPr>
+      </w:pPr>
+      <w:r>
+        <w:rPr>
+          <w:rFonts w:ascii="Times New Roman" w:hAnsi="Times New Roman" w:cs="Times New Roman"/>
+          <w:b/>
+          <w:sz w:val="32"/>
+          <w:szCs w:val="32"/>
+          <w:highlight w:val="yellow"/>
+        </w:rPr>
+        <w:lastRenderedPageBreak/>
+        <w:t>s</w:t>
+      </w:r>
+      <w:r>
+        <w:rPr>
+          <w:rFonts w:ascii="Times New Roman" w:hAnsi="Times New Roman" w:cs="Times New Roman"/>
+          <w:b/>
+          <w:sz w:val="32"/>
+          <w:szCs w:val="32"/>
+          <w:highlight w:val="yellow"/>
+        </w:rPr>
+        <w:t>pring-boot-mysql</w:t>
+      </w:r>
+    </w:p>
+    <w:p>
+      <w:pPr>
+        <w:pStyle w:val="ListParagraph"/>
+        <w:rPr>
+          <w:rFonts w:ascii="Times New Roman" w:hAnsi="Times New Roman" w:cs="Times New Roman"/>
+          <w:sz w:val="24"/>
+          <w:szCs w:val="24"/>
+        </w:rPr>
+      </w:pPr>
+    </w:p>
+    <w:p>
+      <w:pPr>
+        <w:pStyle w:val="ListParagraph"/>
+        <w:numPr>
+          <w:ilvl w:val="0"/>
+          <w:numId w:val="2"/>
+        </w:numPr>
+        <w:rPr>
+          <w:rFonts w:ascii="Times New Roman" w:hAnsi="Times New Roman" w:cs="Times New Roman"/>
+          <w:sz w:val="24"/>
+          <w:szCs w:val="24"/>
+        </w:rPr>
+      </w:pPr>
+      <w:r>
+        <w:rPr>
+          <w:rFonts w:ascii="Times New Roman" w:hAnsi="Times New Roman" w:cs="Times New Roman"/>
+          <w:sz w:val="24"/>
+          <w:szCs w:val="24"/>
+        </w:rPr>
+        <w:t xml:space="preserve"> How to integrate Spring boot With MySQL database</w:t>
+      </w:r>
+    </w:p>
+    <w:p>
+      <w:pPr>
+        <w:pStyle w:val="ListParagraph"/>
+        <w:rPr>
+          <w:rFonts w:ascii="Times New Roman" w:hAnsi="Times New Roman" w:cs="Times New Roman"/>
+          <w:sz w:val="24"/>
+          <w:szCs w:val="24"/>
+        </w:rPr>
+      </w:pPr>
+    </w:p>
+    <w:p>
+      <w:pPr>
+        <w:pStyle w:val="ListParagraph"/>
+        <w:numPr>
+          <w:ilvl w:val="0"/>
+          <w:numId w:val="3"/>
+        </w:numPr>
+        <w:rPr>
+          <w:rFonts w:ascii="Times New Roman" w:hAnsi="Times New Roman" w:cs="Times New Roman"/>
+          <w:b/>
+          <w:sz w:val="28"/>
+          <w:szCs w:val="28"/>
+        </w:rPr>
+      </w:pPr>
+      <w:r>
+        <w:rPr>
+          <w:rFonts w:ascii="Times New Roman" w:hAnsi="Times New Roman" w:cs="Times New Roman"/>
+          <w:b/>
+          <w:sz w:val="28"/>
+          <w:szCs w:val="28"/>
+        </w:rPr>
+        <w:t>Steps:</w:t>
+      </w:r>
+    </w:p>
+    <w:p>
+      <w:pPr>
+        <w:pStyle w:val="ListParagraph"/>
+        <w:ind w:left="780"/>
+        <w:rPr>
+          <w:rFonts w:ascii="Times New Roman" w:hAnsi="Times New Roman" w:cs="Times New Roman"/>
+          <w:b/>
+          <w:sz w:val="28"/>
+          <w:szCs w:val="28"/>
+        </w:rPr>
+      </w:pPr>
+    </w:p>
+    <w:p>
+      <w:pPr>
+        <w:pStyle w:val="ListParagraph"/>
+        <w:rPr>
+          <w:rFonts w:ascii="Times New Roman" w:hAnsi="Times New Roman" w:cs="Times New Roman"/>
+          <w:sz w:val="24"/>
+          <w:szCs w:val="24"/>
+        </w:rPr>
+      </w:pPr>
+      <w:r>
+        <w:rPr>
+          <w:rFonts w:ascii="Times New Roman" w:hAnsi="Times New Roman" w:cs="Times New Roman"/>
+          <w:sz w:val="24"/>
+          <w:szCs w:val="24"/>
+        </w:rPr>
+        <w:t>1. Create Spring Starter Project (Spring Boot Project)</w:t>
+      </w:r>
+    </w:p>
+    <w:p>
+      <w:pPr>
+        <w:pStyle w:val="ListParagraph"/>
+        <w:rPr>
+          <w:rFonts w:ascii="Times New Roman" w:hAnsi="Times New Roman" w:cs="Times New Roman"/>
+          <w:sz w:val="24"/>
+          <w:szCs w:val="24"/>
+        </w:rPr>
+      </w:pPr>
+      <w:r>
+        <w:rPr>
+          <w:rFonts w:ascii="Times New Roman" w:hAnsi="Times New Roman" w:cs="Times New Roman"/>
+          <w:sz w:val="24"/>
+          <w:szCs w:val="24"/>
+        </w:rPr>
+        <w:t>2. Select Maven version - 1.5.10.RELEASE</w:t>
+      </w:r>
+    </w:p>
+    <w:p>
+      <w:pPr>
+        <w:pStyle w:val="ListParagraph"/>
+        <w:rPr>
+          <w:rFonts w:ascii="Times New Roman" w:hAnsi="Times New Roman" w:cs="Times New Roman"/>
+          <w:sz w:val="24"/>
+          <w:szCs w:val="24"/>
+        </w:rPr>
+      </w:pPr>
+      <w:r>
+        <w:rPr>
+          <w:rFonts w:ascii="Times New Roman" w:hAnsi="Times New Roman" w:cs="Times New Roman"/>
+          <w:sz w:val="24"/>
+          <w:szCs w:val="24"/>
+        </w:rPr>
+        <w:t xml:space="preserve">3. Add database details - driver, database name, username, </w:t>
+      </w:r>
+      <w:proofErr w:type="gramStart"/>
+      <w:r>
+        <w:rPr>
+          <w:rFonts w:ascii="Times New Roman" w:hAnsi="Times New Roman" w:cs="Times New Roman"/>
+          <w:sz w:val="24"/>
+          <w:szCs w:val="24"/>
+        </w:rPr>
+        <w:t>password</w:t>
+      </w:r>
+      <w:proofErr w:type="gramEnd"/>
+      <w:r>
+        <w:rPr>
+          <w:rFonts w:ascii="Times New Roman" w:hAnsi="Times New Roman" w:cs="Times New Roman"/>
+          <w:sz w:val="24"/>
+          <w:szCs w:val="24"/>
+        </w:rPr>
+        <w:t xml:space="preserve"> and port number</w:t>
+      </w:r>
+    </w:p>
+    <w:p>
+      <w:pPr>
+        <w:pStyle w:val="ListParagraph"/>
+        <w:rPr>
+          <w:rFonts w:ascii="Times New Roman" w:hAnsi="Times New Roman" w:cs="Times New Roman"/>
+          <w:sz w:val="24"/>
+          <w:szCs w:val="24"/>
+        </w:rPr>
+      </w:pPr>
+      <w:r>
+        <w:rPr>
+          <w:rFonts w:ascii="Times New Roman" w:hAnsi="Times New Roman" w:cs="Times New Roman"/>
+          <w:sz w:val="24"/>
+          <w:szCs w:val="24"/>
+        </w:rPr>
+        <w:t>4</w:t>
+      </w:r>
+      <w:r>
+        <w:rPr>
+          <w:rFonts w:ascii="Times New Roman" w:hAnsi="Times New Roman" w:cs="Times New Roman"/>
+          <w:sz w:val="24"/>
+          <w:szCs w:val="24"/>
+        </w:rPr>
+        <w:t>. Run the spring boot project</w:t>
+      </w:r>
+    </w:p>
+    <w:p>
+      <w:pPr>
+        <w:pStyle w:val="ListParagraph"/>
+        <w:rPr>
+          <w:rFonts w:ascii="Times New Roman" w:hAnsi="Times New Roman" w:cs="Times New Roman"/>
+          <w:sz w:val="24"/>
+          <w:szCs w:val="24"/>
+        </w:rPr>
+      </w:pPr>
+      <w:r>
+        <w:rPr>
+          <w:rFonts w:ascii="Times New Roman" w:hAnsi="Times New Roman" w:cs="Times New Roman"/>
+          <w:sz w:val="24"/>
+          <w:szCs w:val="24"/>
+        </w:rPr>
+        <w:t>5</w:t>
+      </w:r>
+      <w:r>
+        <w:rPr>
+          <w:rFonts w:ascii="Times New Roman" w:hAnsi="Times New Roman" w:cs="Times New Roman"/>
+          <w:sz w:val="24"/>
+          <w:szCs w:val="24"/>
+        </w:rPr>
+        <w:t>. It will by default run on port 8080</w:t>
+      </w:r>
+    </w:p>
+    <w:p>
+      <w:pPr>
+        <w:pStyle w:val="ListParagraph"/>
+        <w:rPr>
+          <w:rFonts w:ascii="Times New Roman" w:hAnsi="Times New Roman" w:cs="Times New Roman"/>
+          <w:sz w:val="24"/>
+          <w:szCs w:val="24"/>
+        </w:rPr>
+      </w:pPr>
+      <w:r>
+        <w:rPr>
+          <w:rFonts w:ascii="Times New Roman" w:hAnsi="Times New Roman" w:cs="Times New Roman"/>
+          <w:sz w:val="24"/>
+          <w:szCs w:val="24"/>
+        </w:rPr>
+        <w:t>6</w:t>
+      </w:r>
+      <w:r>
+        <w:rPr>
+          <w:rFonts w:ascii="Times New Roman" w:hAnsi="Times New Roman" w:cs="Times New Roman"/>
+          <w:sz w:val="24"/>
+          <w:szCs w:val="24"/>
+        </w:rPr>
+        <w:t>. Test it through Postman Tool.</w:t>
+      </w:r>
+    </w:p>
+    <w:p>
+      <w:pPr>
+        <w:pStyle w:val="ListParagraph"/>
+        <w:rPr>
+          <w:rFonts w:ascii="Times New Roman" w:hAnsi="Times New Roman" w:cs="Times New Roman"/>
+          <w:sz w:val="24"/>
+          <w:szCs w:val="24"/>
+        </w:rPr>
+      </w:pPr>
+      <w:r>
+        <w:rPr>
+          <w:rFonts w:ascii="Times New Roman" w:hAnsi="Times New Roman" w:cs="Times New Roman"/>
+          <w:sz w:val="24"/>
+          <w:szCs w:val="24"/>
+        </w:rPr>
+        <w:t>6. Open Postman Tool</w:t>
+      </w:r>
+    </w:p>
+    <w:p>
+      <w:pPr>
+        <w:pStyle w:val="ListParagraph"/>
+        <w:rPr>
+          <w:rFonts w:ascii="Times New Roman" w:hAnsi="Times New Roman" w:cs="Times New Roman"/>
+          <w:sz w:val="24"/>
+          <w:szCs w:val="24"/>
+        </w:rPr>
+      </w:pPr>
+      <w:r>
+        <w:rPr>
+          <w:rFonts w:ascii="Times New Roman" w:hAnsi="Times New Roman" w:cs="Times New Roman"/>
+          <w:sz w:val="24"/>
+          <w:szCs w:val="24"/>
+        </w:rPr>
+        <w:t xml:space="preserve">7. To test </w:t>
+      </w:r>
+      <w:proofErr w:type="spellStart"/>
+      <w:r>
+        <w:rPr>
+          <w:rFonts w:ascii="Times New Roman" w:hAnsi="Times New Roman" w:cs="Times New Roman"/>
+          <w:sz w:val="24"/>
+          <w:szCs w:val="24"/>
+        </w:rPr>
+        <w:t>bookTickets</w:t>
+      </w:r>
+      <w:proofErr w:type="spellEnd"/>
+      <w:r>
+        <w:rPr>
+          <w:rFonts w:ascii="Times New Roman" w:hAnsi="Times New Roman" w:cs="Times New Roman"/>
+          <w:sz w:val="24"/>
+          <w:szCs w:val="24"/>
+        </w:rPr>
+        <w:t>, set method as POST</w:t>
+      </w:r>
+    </w:p>
+    <w:p>
+      <w:pPr>
+        <w:pStyle w:val="ListParagraph"/>
+        <w:rPr>
+          <w:rFonts w:ascii="Times New Roman" w:hAnsi="Times New Roman" w:cs="Times New Roman"/>
+          <w:sz w:val="24"/>
+          <w:szCs w:val="24"/>
+        </w:rPr>
+      </w:pPr>
+      <w:r>
+        <w:rPr>
+          <w:rFonts w:ascii="Times New Roman" w:hAnsi="Times New Roman" w:cs="Times New Roman"/>
+          <w:sz w:val="24"/>
+          <w:szCs w:val="24"/>
+        </w:rPr>
+        <w:t>8. Add in URL - http://localhost:8080/ticket/bookTickets</w:t>
+      </w:r>
+    </w:p>
+    <w:p>
+      <w:pPr>
+        <w:pStyle w:val="ListParagraph"/>
+        <w:rPr>
+          <w:rFonts w:ascii="Times New Roman" w:hAnsi="Times New Roman" w:cs="Times New Roman"/>
+          <w:sz w:val="24"/>
+          <w:szCs w:val="24"/>
+        </w:rPr>
+      </w:pPr>
+      <w:r>
+        <w:rPr>
+          <w:rFonts w:ascii="Times New Roman" w:hAnsi="Times New Roman" w:cs="Times New Roman"/>
+          <w:sz w:val="24"/>
+          <w:szCs w:val="24"/>
+        </w:rPr>
+        <w:t>9. Select Body -&gt; raw -&gt; JSON (application/</w:t>
+      </w:r>
+      <w:proofErr w:type="spellStart"/>
+      <w:r>
+        <w:rPr>
+          <w:rFonts w:ascii="Times New Roman" w:hAnsi="Times New Roman" w:cs="Times New Roman"/>
+          <w:sz w:val="24"/>
+          <w:szCs w:val="24"/>
+        </w:rPr>
+        <w:t>json</w:t>
+      </w:r>
+      <w:proofErr w:type="spellEnd"/>
+      <w:r>
+        <w:rPr>
+          <w:rFonts w:ascii="Times New Roman" w:hAnsi="Times New Roman" w:cs="Times New Roman"/>
+          <w:sz w:val="24"/>
+          <w:szCs w:val="24"/>
+        </w:rPr>
+        <w:t>)</w:t>
+      </w:r>
+    </w:p>
+    <w:p>
+      <w:pPr>
+        <w:pStyle w:val="ListParagraph"/>
+        <w:rPr>
+          <w:rFonts w:ascii="Times New Roman" w:hAnsi="Times New Roman" w:cs="Times New Roman"/>
+          <w:sz w:val="24"/>
+          <w:szCs w:val="24"/>
+        </w:rPr>
+      </w:pPr>
+      <w:r>
+        <w:rPr>
+          <w:rFonts w:ascii="Times New Roman" w:hAnsi="Times New Roman" w:cs="Times New Roman"/>
+          <w:sz w:val="24"/>
+          <w:szCs w:val="24"/>
+        </w:rPr>
+        <w:t>10.</w:t>
+      </w:r>
+      <w:r>
+        <w:rPr>
+          <w:rFonts w:ascii="Times New Roman" w:hAnsi="Times New Roman" w:cs="Times New Roman"/>
+          <w:sz w:val="24"/>
+          <w:szCs w:val="24"/>
+        </w:rPr>
+        <w:tab/>
+      </w:r>
+      <w:r>
+        <w:rPr>
+          <w:rFonts w:ascii="Times New Roman" w:hAnsi="Times New Roman" w:cs="Times New Roman"/>
+          <w:sz w:val="24"/>
+          <w:szCs w:val="24"/>
+        </w:rPr>
+        <w:t>Request -</w:t>
+      </w:r>
+    </w:p>
+    <w:p>
+      <w:pPr>
+        <w:pStyle w:val="ListParagraph"/>
+        <w:rPr>
+          <w:rFonts w:ascii="Times New Roman" w:hAnsi="Times New Roman" w:cs="Times New Roman"/>
+          <w:sz w:val="24"/>
+          <w:szCs w:val="24"/>
+        </w:rPr>
+      </w:pPr>
+      <w:r>
+        <w:rPr>
+          <w:rFonts w:ascii="Times New Roman" w:hAnsi="Times New Roman" w:cs="Times New Roman"/>
+          <w:sz w:val="24"/>
+          <w:szCs w:val="24"/>
+        </w:rPr>
+        <w:tab/>
+      </w:r>
+      <w:r>
+        <w:rPr>
+          <w:rFonts w:ascii="Times New Roman" w:hAnsi="Times New Roman" w:cs="Times New Roman"/>
+          <w:sz w:val="24"/>
+          <w:szCs w:val="24"/>
+        </w:rPr>
+        <w:tab/>
+        <w:t>[</w:t>
+      </w:r>
+    </w:p>
+    <w:p>
+      <w:pPr>
+        <w:pStyle w:val="ListParagraph"/>
+        <w:rPr>
+          <w:rFonts w:ascii="Times New Roman" w:hAnsi="Times New Roman" w:cs="Times New Roman"/>
+          <w:sz w:val="24"/>
+          <w:szCs w:val="24"/>
+        </w:rPr>
+      </w:pPr>
+      <w:r>
+        <w:rPr>
+          <w:rFonts w:ascii="Times New Roman" w:hAnsi="Times New Roman" w:cs="Times New Roman"/>
+          <w:sz w:val="24"/>
+          <w:szCs w:val="24"/>
+        </w:rPr>
+        <w:tab/>
+      </w:r>
+      <w:r>
+        <w:rPr>
+          <w:rFonts w:ascii="Times New Roman" w:hAnsi="Times New Roman" w:cs="Times New Roman"/>
+          <w:sz w:val="24"/>
+          <w:szCs w:val="24"/>
+        </w:rPr>
+        <w:tab/>
+      </w:r>
+      <w:r>
+        <w:rPr>
+          <w:rFonts w:ascii="Times New Roman" w:hAnsi="Times New Roman" w:cs="Times New Roman"/>
+          <w:sz w:val="24"/>
+          <w:szCs w:val="24"/>
+        </w:rPr>
+        <w:tab/>
+        <w:t>{</w:t>
+      </w:r>
+    </w:p>
+    <w:p>
+      <w:pPr>
+        <w:pStyle w:val="ListParagraph"/>
+        <w:rPr>
+          <w:rFonts w:ascii="Times New Roman" w:hAnsi="Times New Roman" w:cs="Times New Roman"/>
+          <w:sz w:val="24"/>
+          <w:szCs w:val="24"/>
+        </w:rPr>
+      </w:pPr>
+      <w:r>
+        <w:rPr>
+          <w:rFonts w:ascii="Times New Roman" w:hAnsi="Times New Roman" w:cs="Times New Roman"/>
+          <w:sz w:val="24"/>
+          <w:szCs w:val="24"/>
+        </w:rPr>
+        <w:tab/>
+      </w:r>
+      <w:r>
+        <w:rPr>
+          <w:rFonts w:ascii="Times New Roman" w:hAnsi="Times New Roman" w:cs="Times New Roman"/>
+          <w:sz w:val="24"/>
+          <w:szCs w:val="24"/>
+        </w:rPr>
+        <w:tab/>
+      </w:r>
+      <w:r>
+        <w:rPr>
+          <w:rFonts w:ascii="Times New Roman" w:hAnsi="Times New Roman" w:cs="Times New Roman"/>
+          <w:sz w:val="24"/>
+          <w:szCs w:val="24"/>
+        </w:rPr>
+        <w:tab/>
+      </w:r>
+      <w:r>
+        <w:rPr>
+          <w:rFonts w:ascii="Times New Roman" w:hAnsi="Times New Roman" w:cs="Times New Roman"/>
+          <w:sz w:val="24"/>
+          <w:szCs w:val="24"/>
+        </w:rPr>
+        <w:tab/>
+        <w:t>"</w:t>
+      </w:r>
+      <w:proofErr w:type="gramStart"/>
+      <w:r>
+        <w:rPr>
+          <w:rFonts w:ascii="Times New Roman" w:hAnsi="Times New Roman" w:cs="Times New Roman"/>
+          <w:sz w:val="24"/>
+          <w:szCs w:val="24"/>
+        </w:rPr>
+        <w:t>amount</w:t>
+      </w:r>
+      <w:proofErr w:type="gramEnd"/>
+      <w:r>
+        <w:rPr>
+          <w:rFonts w:ascii="Times New Roman" w:hAnsi="Times New Roman" w:cs="Times New Roman"/>
+          <w:sz w:val="24"/>
+          <w:szCs w:val="24"/>
+        </w:rPr>
+        <w:t>":600,</w:t>
+      </w:r>
+    </w:p>
+    <w:p>
+      <w:pPr>
+        <w:pStyle w:val="ListParagraph"/>
+        <w:rPr>
+          <w:rFonts w:ascii="Times New Roman" w:hAnsi="Times New Roman" w:cs="Times New Roman"/>
+          <w:sz w:val="24"/>
+          <w:szCs w:val="24"/>
+        </w:rPr>
+      </w:pPr>
+      <w:r>
+        <w:rPr>
+          <w:rFonts w:ascii="Times New Roman" w:hAnsi="Times New Roman" w:cs="Times New Roman"/>
+          <w:sz w:val="24"/>
+          <w:szCs w:val="24"/>
+        </w:rPr>
+        <w:tab/>
+      </w:r>
+      <w:r>
+        <w:rPr>
+          <w:rFonts w:ascii="Times New Roman" w:hAnsi="Times New Roman" w:cs="Times New Roman"/>
+          <w:sz w:val="24"/>
+          <w:szCs w:val="24"/>
+        </w:rPr>
+        <w:tab/>
+      </w:r>
+      <w:r>
+        <w:rPr>
+          <w:rFonts w:ascii="Times New Roman" w:hAnsi="Times New Roman" w:cs="Times New Roman"/>
+          <w:sz w:val="24"/>
+          <w:szCs w:val="24"/>
+        </w:rPr>
+        <w:tab/>
+      </w:r>
+      <w:r>
+        <w:rPr>
+          <w:rFonts w:ascii="Times New Roman" w:hAnsi="Times New Roman" w:cs="Times New Roman"/>
+          <w:sz w:val="24"/>
+          <w:szCs w:val="24"/>
+        </w:rPr>
+        <w:tab/>
+        <w:t>"</w:t>
+      </w:r>
+      <w:proofErr w:type="spellStart"/>
+      <w:proofErr w:type="gramStart"/>
+      <w:r>
+        <w:rPr>
+          <w:rFonts w:ascii="Times New Roman" w:hAnsi="Times New Roman" w:cs="Times New Roman"/>
+          <w:sz w:val="24"/>
+          <w:szCs w:val="24"/>
+        </w:rPr>
+        <w:t>category</w:t>
+      </w:r>
+      <w:proofErr w:type="gramEnd"/>
+      <w:r>
+        <w:rPr>
+          <w:rFonts w:ascii="Times New Roman" w:hAnsi="Times New Roman" w:cs="Times New Roman"/>
+          <w:sz w:val="24"/>
+          <w:szCs w:val="24"/>
+        </w:rPr>
+        <w:t>":"Movie</w:t>
+      </w:r>
+      <w:proofErr w:type="spellEnd"/>
+      <w:r>
+        <w:rPr>
+          <w:rFonts w:ascii="Times New Roman" w:hAnsi="Times New Roman" w:cs="Times New Roman"/>
+          <w:sz w:val="24"/>
+          <w:szCs w:val="24"/>
+        </w:rPr>
+        <w:t>"</w:t>
+      </w:r>
+    </w:p>
+    <w:p>
+      <w:pPr>
+        <w:pStyle w:val="ListParagraph"/>
+        <w:rPr>
+          <w:rFonts w:ascii="Times New Roman" w:hAnsi="Times New Roman" w:cs="Times New Roman"/>
+          <w:sz w:val="24"/>
+          <w:szCs w:val="24"/>
+        </w:rPr>
+      </w:pPr>
+      <w:r>
+        <w:rPr>
+          <w:rFonts w:ascii="Times New Roman" w:hAnsi="Times New Roman" w:cs="Times New Roman"/>
+          <w:sz w:val="24"/>
+          <w:szCs w:val="24"/>
+        </w:rPr>
+        <w:tab/>
+      </w:r>
+      <w:r>
+        <w:rPr>
+          <w:rFonts w:ascii="Times New Roman" w:hAnsi="Times New Roman" w:cs="Times New Roman"/>
+          <w:sz w:val="24"/>
+          <w:szCs w:val="24"/>
+        </w:rPr>
+        <w:tab/>
+      </w:r>
+      <w:r>
+        <w:rPr>
+          <w:rFonts w:ascii="Times New Roman" w:hAnsi="Times New Roman" w:cs="Times New Roman"/>
+          <w:sz w:val="24"/>
+          <w:szCs w:val="24"/>
+        </w:rPr>
+        <w:tab/>
+        <w:t>},</w:t>
+      </w:r>
+      <w:r>
+        <w:rPr>
+          <w:rFonts w:ascii="Times New Roman" w:hAnsi="Times New Roman" w:cs="Times New Roman"/>
+          <w:sz w:val="24"/>
+          <w:szCs w:val="24"/>
+        </w:rPr>
+        <w:tab/>
+      </w:r>
+    </w:p>
+    <w:p>
+      <w:pPr>
+        <w:pStyle w:val="ListParagraph"/>
+        <w:rPr>
+          <w:rFonts w:ascii="Times New Roman" w:hAnsi="Times New Roman" w:cs="Times New Roman"/>
+          <w:sz w:val="24"/>
+          <w:szCs w:val="24"/>
+        </w:rPr>
+      </w:pPr>
+      <w:r>
+        <w:rPr>
+          <w:rFonts w:ascii="Times New Roman" w:hAnsi="Times New Roman" w:cs="Times New Roman"/>
+          <w:sz w:val="24"/>
+          <w:szCs w:val="24"/>
+        </w:rPr>
+        <w:tab/>
+      </w:r>
+      <w:r>
+        <w:rPr>
+          <w:rFonts w:ascii="Times New Roman" w:hAnsi="Times New Roman" w:cs="Times New Roman"/>
+          <w:sz w:val="24"/>
+          <w:szCs w:val="24"/>
+        </w:rPr>
+        <w:tab/>
+      </w:r>
+      <w:r>
+        <w:rPr>
+          <w:rFonts w:ascii="Times New Roman" w:hAnsi="Times New Roman" w:cs="Times New Roman"/>
+          <w:sz w:val="24"/>
+          <w:szCs w:val="24"/>
+        </w:rPr>
+        <w:tab/>
+        <w:t>{</w:t>
+      </w:r>
+    </w:p>
+    <w:p>
+      <w:pPr>
+        <w:pStyle w:val="ListParagraph"/>
+        <w:rPr>
+          <w:rFonts w:ascii="Times New Roman" w:hAnsi="Times New Roman" w:cs="Times New Roman"/>
+          <w:sz w:val="24"/>
+          <w:szCs w:val="24"/>
+        </w:rPr>
+      </w:pPr>
+      <w:r>
+        <w:rPr>
+          <w:rFonts w:ascii="Times New Roman" w:hAnsi="Times New Roman" w:cs="Times New Roman"/>
+          <w:sz w:val="24"/>
+          <w:szCs w:val="24"/>
+        </w:rPr>
+        <w:tab/>
+      </w:r>
+      <w:r>
+        <w:rPr>
+          <w:rFonts w:ascii="Times New Roman" w:hAnsi="Times New Roman" w:cs="Times New Roman"/>
+          <w:sz w:val="24"/>
+          <w:szCs w:val="24"/>
+        </w:rPr>
+        <w:tab/>
+      </w:r>
+      <w:r>
+        <w:rPr>
+          <w:rFonts w:ascii="Times New Roman" w:hAnsi="Times New Roman" w:cs="Times New Roman"/>
+          <w:sz w:val="24"/>
+          <w:szCs w:val="24"/>
+        </w:rPr>
+        <w:tab/>
+      </w:r>
+      <w:r>
+        <w:rPr>
+          <w:rFonts w:ascii="Times New Roman" w:hAnsi="Times New Roman" w:cs="Times New Roman"/>
+          <w:sz w:val="24"/>
+          <w:szCs w:val="24"/>
+        </w:rPr>
+        <w:tab/>
+        <w:t>"</w:t>
+      </w:r>
+      <w:proofErr w:type="gramStart"/>
+      <w:r>
+        <w:rPr>
+          <w:rFonts w:ascii="Times New Roman" w:hAnsi="Times New Roman" w:cs="Times New Roman"/>
+          <w:sz w:val="24"/>
+          <w:szCs w:val="24"/>
+        </w:rPr>
+        <w:t>amount</w:t>
+      </w:r>
+      <w:proofErr w:type="gramEnd"/>
+      <w:r>
+        <w:rPr>
+          <w:rFonts w:ascii="Times New Roman" w:hAnsi="Times New Roman" w:cs="Times New Roman"/>
+          <w:sz w:val="24"/>
+          <w:szCs w:val="24"/>
+        </w:rPr>
+        <w:t>":10000,</w:t>
+      </w:r>
+    </w:p>
+    <w:p>
+      <w:pPr>
+        <w:pStyle w:val="ListParagraph"/>
+        <w:rPr>
+          <w:rFonts w:ascii="Times New Roman" w:hAnsi="Times New Roman" w:cs="Times New Roman"/>
+          <w:sz w:val="24"/>
+          <w:szCs w:val="24"/>
+        </w:rPr>
+      </w:pPr>
+      <w:r>
+        <w:rPr>
+          <w:rFonts w:ascii="Times New Roman" w:hAnsi="Times New Roman" w:cs="Times New Roman"/>
+          <w:sz w:val="24"/>
+          <w:szCs w:val="24"/>
+        </w:rPr>
+        <w:tab/>
+      </w:r>
+      <w:r>
+        <w:rPr>
+          <w:rFonts w:ascii="Times New Roman" w:hAnsi="Times New Roman" w:cs="Times New Roman"/>
+          <w:sz w:val="24"/>
+          <w:szCs w:val="24"/>
+        </w:rPr>
+        <w:tab/>
+      </w:r>
+      <w:r>
+        <w:rPr>
+          <w:rFonts w:ascii="Times New Roman" w:hAnsi="Times New Roman" w:cs="Times New Roman"/>
+          <w:sz w:val="24"/>
+          <w:szCs w:val="24"/>
+        </w:rPr>
+        <w:tab/>
+      </w:r>
+      <w:r>
+        <w:rPr>
+          <w:rFonts w:ascii="Times New Roman" w:hAnsi="Times New Roman" w:cs="Times New Roman"/>
+          <w:sz w:val="24"/>
+          <w:szCs w:val="24"/>
+        </w:rPr>
+        <w:tab/>
+        <w:t>"</w:t>
+      </w:r>
+      <w:proofErr w:type="spellStart"/>
+      <w:proofErr w:type="gramStart"/>
+      <w:r>
+        <w:rPr>
+          <w:rFonts w:ascii="Times New Roman" w:hAnsi="Times New Roman" w:cs="Times New Roman"/>
+          <w:sz w:val="24"/>
+          <w:szCs w:val="24"/>
+        </w:rPr>
+        <w:t>category</w:t>
+      </w:r>
+      <w:proofErr w:type="gramEnd"/>
+      <w:r>
+        <w:rPr>
+          <w:rFonts w:ascii="Times New Roman" w:hAnsi="Times New Roman" w:cs="Times New Roman"/>
+          <w:sz w:val="24"/>
+          <w:szCs w:val="24"/>
+        </w:rPr>
+        <w:t>":"Flight</w:t>
+      </w:r>
+      <w:proofErr w:type="spellEnd"/>
+      <w:r>
+        <w:rPr>
+          <w:rFonts w:ascii="Times New Roman" w:hAnsi="Times New Roman" w:cs="Times New Roman"/>
+          <w:sz w:val="24"/>
+          <w:szCs w:val="24"/>
+        </w:rPr>
+        <w:t>"</w:t>
+      </w:r>
+    </w:p>
+    <w:p>
+      <w:pPr>
+        <w:pStyle w:val="ListParagraph"/>
+        <w:rPr>
+          <w:rFonts w:ascii="Times New Roman" w:hAnsi="Times New Roman" w:cs="Times New Roman"/>
+          <w:sz w:val="24"/>
+          <w:szCs w:val="24"/>
+        </w:rPr>
+      </w:pPr>
+      <w:r>
+        <w:rPr>
+          <w:rFonts w:ascii="Times New Roman" w:hAnsi="Times New Roman" w:cs="Times New Roman"/>
+          <w:sz w:val="24"/>
+          <w:szCs w:val="24"/>
+        </w:rPr>
+        <w:tab/>
+      </w:r>
+      <w:r>
+        <w:rPr>
+          <w:rFonts w:ascii="Times New Roman" w:hAnsi="Times New Roman" w:cs="Times New Roman"/>
+          <w:sz w:val="24"/>
+          <w:szCs w:val="24"/>
+        </w:rPr>
+        <w:tab/>
+      </w:r>
+      <w:r>
+        <w:rPr>
+          <w:rFonts w:ascii="Times New Roman" w:hAnsi="Times New Roman" w:cs="Times New Roman"/>
+          <w:sz w:val="24"/>
+          <w:szCs w:val="24"/>
+        </w:rPr>
+        <w:tab/>
+        <w:t>}</w:t>
+      </w:r>
+      <w:r>
+        <w:rPr>
+          <w:rFonts w:ascii="Times New Roman" w:hAnsi="Times New Roman" w:cs="Times New Roman"/>
+          <w:sz w:val="24"/>
+          <w:szCs w:val="24"/>
+        </w:rPr>
+        <w:tab/>
+      </w:r>
+    </w:p>
+    <w:p>
+      <w:pPr>
+        <w:pStyle w:val="ListParagraph"/>
+        <w:rPr>
+          <w:rFonts w:ascii="Times New Roman" w:hAnsi="Times New Roman" w:cs="Times New Roman"/>
+          <w:sz w:val="24"/>
+          <w:szCs w:val="24"/>
+        </w:rPr>
+      </w:pPr>
+      <w:r>
+        <w:rPr>
+          <w:rFonts w:ascii="Times New Roman" w:hAnsi="Times New Roman" w:cs="Times New Roman"/>
+          <w:sz w:val="24"/>
+          <w:szCs w:val="24"/>
+        </w:rPr>
+        <w:tab/>
+      </w:r>
+      <w:r>
+        <w:rPr>
+          <w:rFonts w:ascii="Times New Roman" w:hAnsi="Times New Roman" w:cs="Times New Roman"/>
+          <w:sz w:val="24"/>
+          <w:szCs w:val="24"/>
+        </w:rPr>
+        <w:tab/>
+        <w:t>]</w:t>
+      </w:r>
+    </w:p>
+    <w:p>
+      <w:pPr>
+        <w:pStyle w:val="ListParagraph"/>
+        <w:rPr>
+          <w:rFonts w:ascii="Times New Roman" w:hAnsi="Times New Roman" w:cs="Times New Roman"/>
+          <w:sz w:val="24"/>
+          <w:szCs w:val="24"/>
+        </w:rPr>
+      </w:pPr>
+      <w:r>
+        <w:rPr>
+          <w:rFonts w:ascii="Times New Roman" w:hAnsi="Times New Roman" w:cs="Times New Roman"/>
+          <w:sz w:val="24"/>
+          <w:szCs w:val="24"/>
+        </w:rPr>
+        <w:t>11. Hit send</w:t>
+      </w:r>
+    </w:p>
+    <w:p>
+      <w:pPr>
+        <w:pStyle w:val="ListParagraph"/>
+        <w:rPr>
+          <w:rFonts w:ascii="Times New Roman" w:hAnsi="Times New Roman" w:cs="Times New Roman"/>
+          <w:sz w:val="24"/>
+          <w:szCs w:val="24"/>
+        </w:rPr>
+      </w:pPr>
+      <w:r>
+        <w:rPr>
+          <w:rFonts w:ascii="Times New Roman" w:hAnsi="Times New Roman" w:cs="Times New Roman"/>
+          <w:sz w:val="24"/>
+          <w:szCs w:val="24"/>
+        </w:rPr>
+        <w:t xml:space="preserve">12. In the response you will get </w:t>
+      </w:r>
+    </w:p>
+    <w:p>
+      <w:pPr>
+        <w:pStyle w:val="ListParagraph"/>
+        <w:ind w:firstLine="720"/>
+        <w:rPr>
+          <w:rFonts w:ascii="Times New Roman" w:hAnsi="Times New Roman" w:cs="Times New Roman"/>
+          <w:sz w:val="24"/>
+          <w:szCs w:val="24"/>
+        </w:rPr>
+      </w:pPr>
+      <w:r>
+        <w:rPr>
+          <w:rFonts w:ascii="Times New Roman" w:hAnsi="Times New Roman" w:cs="Times New Roman"/>
+          <w:sz w:val="24"/>
+          <w:szCs w:val="24"/>
+        </w:rPr>
+        <w:t>Response-</w:t>
+      </w:r>
+    </w:p>
+    <w:p>
+      <w:pPr>
+        <w:pStyle w:val="ListParagraph"/>
+        <w:rPr>
+          <w:rFonts w:ascii="Times New Roman" w:hAnsi="Times New Roman" w:cs="Times New Roman"/>
+          <w:sz w:val="24"/>
+          <w:szCs w:val="24"/>
+        </w:rPr>
+      </w:pPr>
+      <w:r>
+        <w:rPr>
+          <w:rFonts w:ascii="Times New Roman" w:hAnsi="Times New Roman" w:cs="Times New Roman"/>
+          <w:sz w:val="24"/>
+          <w:szCs w:val="24"/>
+        </w:rPr>
+        <w:tab/>
+      </w:r>
+      <w:r>
+        <w:rPr>
+          <w:rFonts w:ascii="Times New Roman" w:hAnsi="Times New Roman" w:cs="Times New Roman"/>
+          <w:sz w:val="24"/>
+          <w:szCs w:val="24"/>
+        </w:rPr>
+        <w:tab/>
+      </w:r>
+      <w:r>
+        <w:rPr>
+          <w:rFonts w:ascii="Times New Roman" w:hAnsi="Times New Roman" w:cs="Times New Roman"/>
+          <w:sz w:val="24"/>
+          <w:szCs w:val="24"/>
+        </w:rPr>
+        <w:tab/>
+      </w:r>
+      <w:proofErr w:type="gramStart"/>
+      <w:r>
+        <w:rPr>
+          <w:rFonts w:ascii="Times New Roman" w:hAnsi="Times New Roman" w:cs="Times New Roman"/>
+          <w:sz w:val="24"/>
+          <w:szCs w:val="24"/>
+        </w:rPr>
+        <w:t>ticket</w:t>
+      </w:r>
+      <w:proofErr w:type="gramEnd"/>
+      <w:r>
+        <w:rPr>
+          <w:rFonts w:ascii="Times New Roman" w:hAnsi="Times New Roman" w:cs="Times New Roman"/>
+          <w:sz w:val="24"/>
+          <w:szCs w:val="24"/>
+        </w:rPr>
+        <w:t xml:space="preserve"> booked :2</w:t>
+      </w:r>
+    </w:p>
+    <w:p>
+      <w:pPr>
+        <w:pStyle w:val="ListParagraph"/>
+        <w:rPr>
+          <w:rFonts w:ascii="Times New Roman" w:hAnsi="Times New Roman" w:cs="Times New Roman"/>
+          <w:sz w:val="24"/>
+          <w:szCs w:val="24"/>
+        </w:rPr>
+      </w:pPr>
+      <w:r>
+        <w:rPr>
+          <w:rFonts w:ascii="Times New Roman" w:hAnsi="Times New Roman" w:cs="Times New Roman"/>
+          <w:sz w:val="24"/>
+          <w:szCs w:val="24"/>
+        </w:rPr>
+        <w:t xml:space="preserve">13. Open MySQL database with provided </w:t>
+      </w:r>
+      <w:proofErr w:type="spellStart"/>
+      <w:r>
+        <w:rPr>
+          <w:rFonts w:ascii="Times New Roman" w:hAnsi="Times New Roman" w:cs="Times New Roman"/>
+          <w:sz w:val="24"/>
+          <w:szCs w:val="24"/>
+        </w:rPr>
+        <w:t>db</w:t>
+      </w:r>
+      <w:proofErr w:type="spellEnd"/>
+      <w:r>
+        <w:rPr>
+          <w:rFonts w:ascii="Times New Roman" w:hAnsi="Times New Roman" w:cs="Times New Roman"/>
+          <w:sz w:val="24"/>
+          <w:szCs w:val="24"/>
+        </w:rPr>
+        <w:t xml:space="preserve"> details</w:t>
+      </w:r>
+    </w:p>
+    <w:p>
+      <w:pPr>
+        <w:pStyle w:val="ListParagraph"/>
+        <w:rPr>
+          <w:rFonts w:ascii="Times New Roman" w:hAnsi="Times New Roman" w:cs="Times New Roman"/>
+          <w:sz w:val="24"/>
+          <w:szCs w:val="24"/>
+        </w:rPr>
+      </w:pPr>
+      <w:r>
+        <w:rPr>
+          <w:rFonts w:ascii="Times New Roman" w:hAnsi="Times New Roman" w:cs="Times New Roman"/>
+          <w:sz w:val="24"/>
+          <w:szCs w:val="24"/>
+        </w:rPr>
+        <w:t>14. Check the records in ticket table</w:t>
+      </w:r>
+    </w:p>
+    <w:p>
+      <w:pPr>
+        <w:pStyle w:val="ListParagraph"/>
+        <w:rPr>
+          <w:rFonts w:ascii="Times New Roman" w:hAnsi="Times New Roman" w:cs="Times New Roman"/>
+          <w:sz w:val="24"/>
+          <w:szCs w:val="24"/>
+        </w:rPr>
+      </w:pPr>
+      <w:r>
+        <w:rPr>
+          <w:rFonts w:ascii="Times New Roman" w:hAnsi="Times New Roman" w:cs="Times New Roman"/>
+          <w:sz w:val="24"/>
+          <w:szCs w:val="24"/>
+        </w:rPr>
+        <w:t xml:space="preserve">15. Similarly you can test retrieve the ticket details / data from </w:t>
+      </w:r>
+      <w:proofErr w:type="spellStart"/>
+      <w:r>
+        <w:rPr>
+          <w:rFonts w:ascii="Times New Roman" w:hAnsi="Times New Roman" w:cs="Times New Roman"/>
+          <w:sz w:val="24"/>
+          <w:szCs w:val="24"/>
+        </w:rPr>
+        <w:t>db</w:t>
+      </w:r>
+      <w:proofErr w:type="spellEnd"/>
+      <w:r>
+        <w:rPr>
+          <w:rFonts w:ascii="Times New Roman" w:hAnsi="Times New Roman" w:cs="Times New Roman"/>
+          <w:sz w:val="24"/>
+          <w:szCs w:val="24"/>
+        </w:rPr>
+        <w:t xml:space="preserve"> through Postman tool</w:t>
+      </w:r>
+    </w:p>
+    <w:p>
+      <w:pPr>
+        <w:pStyle w:val="ListParagraph"/>
+        <w:rPr>
+          <w:rFonts w:ascii="Times New Roman" w:hAnsi="Times New Roman" w:cs="Times New Roman"/>
+          <w:sz w:val="24"/>
+          <w:szCs w:val="24"/>
+        </w:rPr>
+      </w:pPr>
+      <w:r>
+        <w:rPr>
+          <w:rFonts w:ascii="Times New Roman" w:hAnsi="Times New Roman" w:cs="Times New Roman"/>
+          <w:sz w:val="24"/>
+          <w:szCs w:val="24"/>
+        </w:rPr>
+        <w:t xml:space="preserve">16. To test retrieve ticket detail </w:t>
+      </w:r>
+      <w:proofErr w:type="spellStart"/>
+      <w:r>
+        <w:rPr>
+          <w:rFonts w:ascii="Times New Roman" w:hAnsi="Times New Roman" w:cs="Times New Roman"/>
+          <w:sz w:val="24"/>
+          <w:szCs w:val="24"/>
+        </w:rPr>
+        <w:t>i.e</w:t>
+      </w:r>
+      <w:proofErr w:type="spellEnd"/>
+      <w:r>
+        <w:rPr>
+          <w:rFonts w:ascii="Times New Roman" w:hAnsi="Times New Roman" w:cs="Times New Roman"/>
+          <w:sz w:val="24"/>
+          <w:szCs w:val="24"/>
+        </w:rPr>
+        <w:t xml:space="preserve">, </w:t>
+      </w:r>
+      <w:proofErr w:type="spellStart"/>
+      <w:r>
+        <w:rPr>
+          <w:rFonts w:ascii="Times New Roman" w:hAnsi="Times New Roman" w:cs="Times New Roman"/>
+          <w:sz w:val="24"/>
+          <w:szCs w:val="24"/>
+        </w:rPr>
+        <w:t>getTicket</w:t>
+      </w:r>
+      <w:proofErr w:type="spellEnd"/>
+      <w:r>
+        <w:rPr>
+          <w:rFonts w:ascii="Times New Roman" w:hAnsi="Times New Roman" w:cs="Times New Roman"/>
+          <w:sz w:val="24"/>
+          <w:szCs w:val="24"/>
+        </w:rPr>
+        <w:t>, set method to GET</w:t>
+      </w:r>
+    </w:p>
+    <w:p>
+      <w:pPr>
+        <w:pStyle w:val="ListParagraph"/>
+        <w:rPr>
+          <w:rFonts w:ascii="Times New Roman" w:hAnsi="Times New Roman" w:cs="Times New Roman"/>
+          <w:sz w:val="24"/>
+          <w:szCs w:val="24"/>
+        </w:rPr>
+      </w:pPr>
+      <w:r>
+        <w:rPr>
+          <w:rFonts w:ascii="Times New Roman" w:hAnsi="Times New Roman" w:cs="Times New Roman"/>
+          <w:sz w:val="24"/>
+          <w:szCs w:val="24"/>
+        </w:rPr>
+        <w:t>17. Add in URL - http://localhost:9090/ticket/getTickets</w:t>
+      </w:r>
+    </w:p>
+    <w:p>
+      <w:pPr>
+        <w:pStyle w:val="ListParagraph"/>
+        <w:rPr>
+          <w:rFonts w:ascii="Times New Roman" w:hAnsi="Times New Roman" w:cs="Times New Roman"/>
+          <w:sz w:val="24"/>
+          <w:szCs w:val="24"/>
+        </w:rPr>
+      </w:pPr>
+      <w:r>
+        <w:rPr>
+          <w:rFonts w:ascii="Times New Roman" w:hAnsi="Times New Roman" w:cs="Times New Roman"/>
+          <w:sz w:val="24"/>
+          <w:szCs w:val="24"/>
+        </w:rPr>
+        <w:t>18. Hit send</w:t>
+      </w:r>
+    </w:p>
+    <w:p>
+      <w:pPr>
+        <w:pStyle w:val="ListParagraph"/>
+        <w:rPr>
+          <w:rFonts w:ascii="Times New Roman" w:hAnsi="Times New Roman" w:cs="Times New Roman"/>
+          <w:sz w:val="24"/>
+          <w:szCs w:val="24"/>
+        </w:rPr>
+      </w:pPr>
+    </w:p>
+    <w:p>
+      <w:pPr>
+        <w:pStyle w:val="ListParagraph"/>
+        <w:rPr>
+          <w:rFonts w:ascii="Times New Roman" w:hAnsi="Times New Roman" w:cs="Times New Roman"/>
+          <w:sz w:val="24"/>
+          <w:szCs w:val="24"/>
+        </w:rPr>
+      </w:pPr>
+    </w:p>
+    <w:p>
+      <w:pPr>
+        <w:pStyle w:val="ListParagraph"/>
+        <w:rPr>
+          <w:rFonts w:ascii="Times New Roman" w:hAnsi="Times New Roman" w:cs="Times New Roman"/>
+          <w:sz w:val="24"/>
+          <w:szCs w:val="24"/>
+        </w:rPr>
+      </w:pPr>
+    </w:p>
+    <w:p>
+      <w:pPr>
+        <w:pStyle w:val="ListParagraph"/>
+        <w:rPr>
+          <w:rFonts w:ascii="Times New Roman" w:hAnsi="Times New Roman" w:cs="Times New Roman"/>
+          <w:sz w:val="24"/>
+          <w:szCs w:val="24"/>
+        </w:rPr>
+      </w:pPr>
+    </w:p>
+    <w:p>
+      <w:pPr>
+        <w:pStyle w:val="ListParagraph"/>
+        <w:rPr>
+          <w:rFonts w:ascii="Times New Roman" w:hAnsi="Times New Roman" w:cs="Times New Roman"/>
+          <w:sz w:val="24"/>
+          <w:szCs w:val="24"/>
+        </w:rPr>
+      </w:pPr>
+    </w:p>
+    <w:p>
+      <w:pPr>
+        <w:pStyle w:val="ListParagraph"/>
+        <w:rPr>
+          <w:rFonts w:ascii="Times New Roman" w:hAnsi="Times New Roman" w:cs="Times New Roman"/>
+          <w:sz w:val="24"/>
+          <w:szCs w:val="24"/>
+        </w:rPr>
+      </w:pPr>
+      <w:r>
+        <w:rPr>
+          <w:rFonts w:ascii="Times New Roman" w:hAnsi="Times New Roman" w:cs="Times New Roman"/>
+          <w:sz w:val="24"/>
+          <w:szCs w:val="24"/>
+        </w:rPr>
+        <w:lastRenderedPageBreak/>
+        <w:t>19. You will get below response as below</w:t>
+      </w:r>
+    </w:p>
+    <w:p>
+      <w:pPr>
+        <w:pStyle w:val="ListParagraph"/>
+        <w:rPr>
+          <w:rFonts w:ascii="Times New Roman" w:hAnsi="Times New Roman" w:cs="Times New Roman"/>
+          <w:sz w:val="24"/>
+          <w:szCs w:val="24"/>
+        </w:rPr>
+      </w:pPr>
+      <w:r>
+        <w:rPr>
+          <w:rFonts w:ascii="Times New Roman" w:hAnsi="Times New Roman" w:cs="Times New Roman"/>
+          <w:sz w:val="24"/>
+          <w:szCs w:val="24"/>
+        </w:rPr>
+        <w:tab/>
+        <w:t>Response -</w:t>
+      </w:r>
+    </w:p>
+    <w:p>
+      <w:pPr>
+        <w:pStyle w:val="ListParagraph"/>
+        <w:rPr>
+          <w:rFonts w:ascii="Times New Roman" w:hAnsi="Times New Roman" w:cs="Times New Roman"/>
+          <w:sz w:val="24"/>
+          <w:szCs w:val="24"/>
+        </w:rPr>
+      </w:pPr>
+      <w:r>
+        <w:rPr>
+          <w:rFonts w:ascii="Times New Roman" w:hAnsi="Times New Roman" w:cs="Times New Roman"/>
+          <w:sz w:val="24"/>
+          <w:szCs w:val="24"/>
+        </w:rPr>
+        <w:tab/>
+      </w:r>
+      <w:r>
+        <w:rPr>
+          <w:rFonts w:ascii="Times New Roman" w:hAnsi="Times New Roman" w:cs="Times New Roman"/>
+          <w:sz w:val="24"/>
+          <w:szCs w:val="24"/>
+        </w:rPr>
+        <w:tab/>
+        <w:t>[</w:t>
+      </w:r>
+    </w:p>
+    <w:p>
+      <w:pPr>
+        <w:pStyle w:val="ListParagraph"/>
+        <w:rPr>
+          <w:rFonts w:ascii="Times New Roman" w:hAnsi="Times New Roman" w:cs="Times New Roman"/>
+          <w:sz w:val="24"/>
+          <w:szCs w:val="24"/>
+        </w:rPr>
+      </w:pPr>
+      <w:r>
+        <w:rPr>
+          <w:rFonts w:ascii="Times New Roman" w:hAnsi="Times New Roman" w:cs="Times New Roman"/>
+          <w:sz w:val="24"/>
+          <w:szCs w:val="24"/>
+        </w:rPr>
+        <w:tab/>
+      </w:r>
+      <w:r>
+        <w:rPr>
+          <w:rFonts w:ascii="Times New Roman" w:hAnsi="Times New Roman" w:cs="Times New Roman"/>
+          <w:sz w:val="24"/>
+          <w:szCs w:val="24"/>
+        </w:rPr>
+        <w:tab/>
+      </w:r>
+      <w:r>
+        <w:rPr>
+          <w:rFonts w:ascii="Times New Roman" w:hAnsi="Times New Roman" w:cs="Times New Roman"/>
+          <w:sz w:val="24"/>
+          <w:szCs w:val="24"/>
+        </w:rPr>
+        <w:tab/>
+        <w:t>{</w:t>
+      </w:r>
+    </w:p>
+    <w:p>
+      <w:pPr>
+        <w:pStyle w:val="ListParagraph"/>
+        <w:rPr>
+          <w:rFonts w:ascii="Times New Roman" w:hAnsi="Times New Roman" w:cs="Times New Roman"/>
+          <w:sz w:val="24"/>
+          <w:szCs w:val="24"/>
+        </w:rPr>
+      </w:pPr>
+      <w:r>
+        <w:rPr>
+          <w:rFonts w:ascii="Times New Roman" w:hAnsi="Times New Roman" w:cs="Times New Roman"/>
+          <w:sz w:val="24"/>
+          <w:szCs w:val="24"/>
+        </w:rPr>
+        <w:tab/>
+      </w:r>
+      <w:r>
+        <w:rPr>
+          <w:rFonts w:ascii="Times New Roman" w:hAnsi="Times New Roman" w:cs="Times New Roman"/>
+          <w:sz w:val="24"/>
+          <w:szCs w:val="24"/>
+        </w:rPr>
+        <w:tab/>
+      </w:r>
+      <w:r>
+        <w:rPr>
+          <w:rFonts w:ascii="Times New Roman" w:hAnsi="Times New Roman" w:cs="Times New Roman"/>
+          <w:sz w:val="24"/>
+          <w:szCs w:val="24"/>
+        </w:rPr>
+        <w:tab/>
+      </w:r>
+      <w:r>
+        <w:rPr>
+          <w:rFonts w:ascii="Times New Roman" w:hAnsi="Times New Roman" w:cs="Times New Roman"/>
+          <w:sz w:val="24"/>
+          <w:szCs w:val="24"/>
+        </w:rPr>
+        <w:tab/>
+        <w:t>"</w:t>
+      </w:r>
+      <w:proofErr w:type="gramStart"/>
+      <w:r>
+        <w:rPr>
+          <w:rFonts w:ascii="Times New Roman" w:hAnsi="Times New Roman" w:cs="Times New Roman"/>
+          <w:sz w:val="24"/>
+          <w:szCs w:val="24"/>
+        </w:rPr>
+        <w:t>id</w:t>
+      </w:r>
+      <w:proofErr w:type="gramEnd"/>
+      <w:r>
+        <w:rPr>
+          <w:rFonts w:ascii="Times New Roman" w:hAnsi="Times New Roman" w:cs="Times New Roman"/>
+          <w:sz w:val="24"/>
+          <w:szCs w:val="24"/>
+        </w:rPr>
+        <w:t>": 1,</w:t>
+      </w:r>
+    </w:p>
+    <w:p>
+      <w:pPr>
+        <w:pStyle w:val="ListParagraph"/>
+        <w:rPr>
+          <w:rFonts w:ascii="Times New Roman" w:hAnsi="Times New Roman" w:cs="Times New Roman"/>
+          <w:sz w:val="24"/>
+          <w:szCs w:val="24"/>
+        </w:rPr>
+      </w:pPr>
+      <w:r>
+        <w:rPr>
+          <w:rFonts w:ascii="Times New Roman" w:hAnsi="Times New Roman" w:cs="Times New Roman"/>
+          <w:sz w:val="24"/>
+          <w:szCs w:val="24"/>
+        </w:rPr>
+        <w:tab/>
+      </w:r>
+      <w:r>
+        <w:rPr>
+          <w:rFonts w:ascii="Times New Roman" w:hAnsi="Times New Roman" w:cs="Times New Roman"/>
+          <w:sz w:val="24"/>
+          <w:szCs w:val="24"/>
+        </w:rPr>
+        <w:tab/>
+      </w:r>
+      <w:r>
+        <w:rPr>
+          <w:rFonts w:ascii="Times New Roman" w:hAnsi="Times New Roman" w:cs="Times New Roman"/>
+          <w:sz w:val="24"/>
+          <w:szCs w:val="24"/>
+        </w:rPr>
+        <w:tab/>
+      </w:r>
+      <w:r>
+        <w:rPr>
+          <w:rFonts w:ascii="Times New Roman" w:hAnsi="Times New Roman" w:cs="Times New Roman"/>
+          <w:sz w:val="24"/>
+          <w:szCs w:val="24"/>
+        </w:rPr>
+        <w:tab/>
+        <w:t>"</w:t>
+      </w:r>
+      <w:proofErr w:type="gramStart"/>
+      <w:r>
+        <w:rPr>
+          <w:rFonts w:ascii="Times New Roman" w:hAnsi="Times New Roman" w:cs="Times New Roman"/>
+          <w:sz w:val="24"/>
+          <w:szCs w:val="24"/>
+        </w:rPr>
+        <w:t>amount</w:t>
+      </w:r>
+      <w:proofErr w:type="gramEnd"/>
+      <w:r>
+        <w:rPr>
+          <w:rFonts w:ascii="Times New Roman" w:hAnsi="Times New Roman" w:cs="Times New Roman"/>
+          <w:sz w:val="24"/>
+          <w:szCs w:val="24"/>
+        </w:rPr>
+        <w:t>":600,</w:t>
+      </w:r>
+    </w:p>
+    <w:p>
+      <w:pPr>
+        <w:pStyle w:val="ListParagraph"/>
+        <w:rPr>
+          <w:rFonts w:ascii="Times New Roman" w:hAnsi="Times New Roman" w:cs="Times New Roman"/>
+          <w:sz w:val="24"/>
+          <w:szCs w:val="24"/>
+        </w:rPr>
+      </w:pPr>
+      <w:r>
+        <w:rPr>
+          <w:rFonts w:ascii="Times New Roman" w:hAnsi="Times New Roman" w:cs="Times New Roman"/>
+          <w:sz w:val="24"/>
+          <w:szCs w:val="24"/>
+        </w:rPr>
+        <w:tab/>
+      </w:r>
+      <w:r>
+        <w:rPr>
+          <w:rFonts w:ascii="Times New Roman" w:hAnsi="Times New Roman" w:cs="Times New Roman"/>
+          <w:sz w:val="24"/>
+          <w:szCs w:val="24"/>
+        </w:rPr>
+        <w:tab/>
+      </w:r>
+      <w:r>
+        <w:rPr>
+          <w:rFonts w:ascii="Times New Roman" w:hAnsi="Times New Roman" w:cs="Times New Roman"/>
+          <w:sz w:val="24"/>
+          <w:szCs w:val="24"/>
+        </w:rPr>
+        <w:tab/>
+      </w:r>
+      <w:r>
+        <w:rPr>
+          <w:rFonts w:ascii="Times New Roman" w:hAnsi="Times New Roman" w:cs="Times New Roman"/>
+          <w:sz w:val="24"/>
+          <w:szCs w:val="24"/>
+        </w:rPr>
+        <w:tab/>
+        <w:t>"</w:t>
+      </w:r>
+      <w:proofErr w:type="spellStart"/>
+      <w:proofErr w:type="gramStart"/>
+      <w:r>
+        <w:rPr>
+          <w:rFonts w:ascii="Times New Roman" w:hAnsi="Times New Roman" w:cs="Times New Roman"/>
+          <w:sz w:val="24"/>
+          <w:szCs w:val="24"/>
+        </w:rPr>
+        <w:t>category</w:t>
+      </w:r>
+      <w:proofErr w:type="gramEnd"/>
+      <w:r>
+        <w:rPr>
+          <w:rFonts w:ascii="Times New Roman" w:hAnsi="Times New Roman" w:cs="Times New Roman"/>
+          <w:sz w:val="24"/>
+          <w:szCs w:val="24"/>
+        </w:rPr>
+        <w:t>":"Movie</w:t>
+      </w:r>
+      <w:proofErr w:type="spellEnd"/>
+      <w:r>
+        <w:rPr>
+          <w:rFonts w:ascii="Times New Roman" w:hAnsi="Times New Roman" w:cs="Times New Roman"/>
+          <w:sz w:val="24"/>
+          <w:szCs w:val="24"/>
+        </w:rPr>
+        <w:t>"</w:t>
+      </w:r>
+    </w:p>
+    <w:p>
+      <w:pPr>
+        <w:pStyle w:val="ListParagraph"/>
+        <w:rPr>
+          <w:rFonts w:ascii="Times New Roman" w:hAnsi="Times New Roman" w:cs="Times New Roman"/>
+          <w:sz w:val="24"/>
+          <w:szCs w:val="24"/>
+        </w:rPr>
+      </w:pPr>
+      <w:r>
+        <w:rPr>
+          <w:rFonts w:ascii="Times New Roman" w:hAnsi="Times New Roman" w:cs="Times New Roman"/>
+          <w:sz w:val="24"/>
+          <w:szCs w:val="24"/>
+        </w:rPr>
+        <w:tab/>
+      </w:r>
+      <w:r>
+        <w:rPr>
+          <w:rFonts w:ascii="Times New Roman" w:hAnsi="Times New Roman" w:cs="Times New Roman"/>
+          <w:sz w:val="24"/>
+          <w:szCs w:val="24"/>
+        </w:rPr>
+        <w:tab/>
+      </w:r>
+      <w:r>
+        <w:rPr>
+          <w:rFonts w:ascii="Times New Roman" w:hAnsi="Times New Roman" w:cs="Times New Roman"/>
+          <w:sz w:val="24"/>
+          <w:szCs w:val="24"/>
+        </w:rPr>
+        <w:tab/>
+        <w:t>},</w:t>
+      </w:r>
+    </w:p>
+    <w:p>
+      <w:pPr>
+        <w:pStyle w:val="ListParagraph"/>
+        <w:rPr>
+          <w:rFonts w:ascii="Times New Roman" w:hAnsi="Times New Roman" w:cs="Times New Roman"/>
+          <w:sz w:val="24"/>
+          <w:szCs w:val="24"/>
+        </w:rPr>
+      </w:pPr>
+      <w:r>
+        <w:rPr>
+          <w:rFonts w:ascii="Times New Roman" w:hAnsi="Times New Roman" w:cs="Times New Roman"/>
+          <w:sz w:val="24"/>
+          <w:szCs w:val="24"/>
+        </w:rPr>
+        <w:tab/>
+      </w:r>
+      <w:r>
+        <w:rPr>
+          <w:rFonts w:ascii="Times New Roman" w:hAnsi="Times New Roman" w:cs="Times New Roman"/>
+          <w:sz w:val="24"/>
+          <w:szCs w:val="24"/>
+        </w:rPr>
+        <w:tab/>
+      </w:r>
+      <w:r>
+        <w:rPr>
+          <w:rFonts w:ascii="Times New Roman" w:hAnsi="Times New Roman" w:cs="Times New Roman"/>
+          <w:sz w:val="24"/>
+          <w:szCs w:val="24"/>
+        </w:rPr>
+        <w:tab/>
+        <w:t>{</w:t>
+      </w:r>
+    </w:p>
+    <w:p>
+      <w:pPr>
+        <w:pStyle w:val="ListParagraph"/>
+        <w:rPr>
+          <w:rFonts w:ascii="Times New Roman" w:hAnsi="Times New Roman" w:cs="Times New Roman"/>
+          <w:sz w:val="24"/>
+          <w:szCs w:val="24"/>
+        </w:rPr>
+      </w:pPr>
+      <w:r>
+        <w:rPr>
+          <w:rFonts w:ascii="Times New Roman" w:hAnsi="Times New Roman" w:cs="Times New Roman"/>
+          <w:sz w:val="24"/>
+          <w:szCs w:val="24"/>
+        </w:rPr>
+        <w:tab/>
+      </w:r>
+      <w:r>
+        <w:rPr>
+          <w:rFonts w:ascii="Times New Roman" w:hAnsi="Times New Roman" w:cs="Times New Roman"/>
+          <w:sz w:val="24"/>
+          <w:szCs w:val="24"/>
+        </w:rPr>
+        <w:tab/>
+      </w:r>
+      <w:r>
+        <w:rPr>
+          <w:rFonts w:ascii="Times New Roman" w:hAnsi="Times New Roman" w:cs="Times New Roman"/>
+          <w:sz w:val="24"/>
+          <w:szCs w:val="24"/>
+        </w:rPr>
+        <w:tab/>
+      </w:r>
+      <w:r>
+        <w:rPr>
+          <w:rFonts w:ascii="Times New Roman" w:hAnsi="Times New Roman" w:cs="Times New Roman"/>
+          <w:sz w:val="24"/>
+          <w:szCs w:val="24"/>
+        </w:rPr>
+        <w:tab/>
+        <w:t>"</w:t>
+      </w:r>
+      <w:proofErr w:type="gramStart"/>
+      <w:r>
+        <w:rPr>
+          <w:rFonts w:ascii="Times New Roman" w:hAnsi="Times New Roman" w:cs="Times New Roman"/>
+          <w:sz w:val="24"/>
+          <w:szCs w:val="24"/>
+        </w:rPr>
+        <w:t>id</w:t>
+      </w:r>
+      <w:proofErr w:type="gramEnd"/>
+      <w:r>
+        <w:rPr>
+          <w:rFonts w:ascii="Times New Roman" w:hAnsi="Times New Roman" w:cs="Times New Roman"/>
+          <w:sz w:val="24"/>
+          <w:szCs w:val="24"/>
+        </w:rPr>
+        <w:t>": 2,</w:t>
+      </w:r>
+    </w:p>
+    <w:p>
+      <w:pPr>
+        <w:pStyle w:val="ListParagraph"/>
+        <w:rPr>
+          <w:rFonts w:ascii="Times New Roman" w:hAnsi="Times New Roman" w:cs="Times New Roman"/>
+          <w:sz w:val="24"/>
+          <w:szCs w:val="24"/>
+        </w:rPr>
+      </w:pPr>
+      <w:r>
+        <w:rPr>
+          <w:rFonts w:ascii="Times New Roman" w:hAnsi="Times New Roman" w:cs="Times New Roman"/>
+          <w:sz w:val="24"/>
+          <w:szCs w:val="24"/>
+        </w:rPr>
+        <w:tab/>
+      </w:r>
+      <w:r>
+        <w:rPr>
+          <w:rFonts w:ascii="Times New Roman" w:hAnsi="Times New Roman" w:cs="Times New Roman"/>
+          <w:sz w:val="24"/>
+          <w:szCs w:val="24"/>
+        </w:rPr>
+        <w:tab/>
+      </w:r>
+      <w:r>
+        <w:rPr>
+          <w:rFonts w:ascii="Times New Roman" w:hAnsi="Times New Roman" w:cs="Times New Roman"/>
+          <w:sz w:val="24"/>
+          <w:szCs w:val="24"/>
+        </w:rPr>
+        <w:tab/>
+      </w:r>
+      <w:r>
+        <w:rPr>
+          <w:rFonts w:ascii="Times New Roman" w:hAnsi="Times New Roman" w:cs="Times New Roman"/>
+          <w:sz w:val="24"/>
+          <w:szCs w:val="24"/>
+        </w:rPr>
+        <w:tab/>
+        <w:t>"</w:t>
+      </w:r>
+      <w:proofErr w:type="gramStart"/>
+      <w:r>
+        <w:rPr>
+          <w:rFonts w:ascii="Times New Roman" w:hAnsi="Times New Roman" w:cs="Times New Roman"/>
+          <w:sz w:val="24"/>
+          <w:szCs w:val="24"/>
+        </w:rPr>
+        <w:t>amount</w:t>
+      </w:r>
+      <w:proofErr w:type="gramEnd"/>
+      <w:r>
+        <w:rPr>
+          <w:rFonts w:ascii="Times New Roman" w:hAnsi="Times New Roman" w:cs="Times New Roman"/>
+          <w:sz w:val="24"/>
+          <w:szCs w:val="24"/>
+        </w:rPr>
+        <w:t>":10000,</w:t>
+      </w:r>
+    </w:p>
+    <w:p>
+      <w:pPr>
+        <w:pStyle w:val="ListParagraph"/>
+        <w:rPr>
+          <w:rFonts w:ascii="Times New Roman" w:hAnsi="Times New Roman" w:cs="Times New Roman"/>
+          <w:sz w:val="24"/>
+          <w:szCs w:val="24"/>
+        </w:rPr>
+      </w:pPr>
+      <w:r>
+        <w:rPr>
+          <w:rFonts w:ascii="Times New Roman" w:hAnsi="Times New Roman" w:cs="Times New Roman"/>
+          <w:sz w:val="24"/>
+          <w:szCs w:val="24"/>
+        </w:rPr>
+        <w:tab/>
+      </w:r>
+      <w:r>
+        <w:rPr>
+          <w:rFonts w:ascii="Times New Roman" w:hAnsi="Times New Roman" w:cs="Times New Roman"/>
+          <w:sz w:val="24"/>
+          <w:szCs w:val="24"/>
+        </w:rPr>
+        <w:tab/>
+      </w:r>
+      <w:r>
+        <w:rPr>
+          <w:rFonts w:ascii="Times New Roman" w:hAnsi="Times New Roman" w:cs="Times New Roman"/>
+          <w:sz w:val="24"/>
+          <w:szCs w:val="24"/>
+        </w:rPr>
+        <w:tab/>
+      </w:r>
+      <w:r>
+        <w:rPr>
+          <w:rFonts w:ascii="Times New Roman" w:hAnsi="Times New Roman" w:cs="Times New Roman"/>
+          <w:sz w:val="24"/>
+          <w:szCs w:val="24"/>
+        </w:rPr>
+        <w:tab/>
+        <w:t>"</w:t>
+      </w:r>
+      <w:proofErr w:type="spellStart"/>
+      <w:proofErr w:type="gramStart"/>
+      <w:r>
+        <w:rPr>
+          <w:rFonts w:ascii="Times New Roman" w:hAnsi="Times New Roman" w:cs="Times New Roman"/>
+          <w:sz w:val="24"/>
+          <w:szCs w:val="24"/>
+        </w:rPr>
+        <w:t>category</w:t>
+      </w:r>
+      <w:proofErr w:type="gramEnd"/>
+      <w:r>
+        <w:rPr>
+          <w:rFonts w:ascii="Times New Roman" w:hAnsi="Times New Roman" w:cs="Times New Roman"/>
+          <w:sz w:val="24"/>
+          <w:szCs w:val="24"/>
+        </w:rPr>
+        <w:t>":"Flight</w:t>
+      </w:r>
+      <w:proofErr w:type="spellEnd"/>
+      <w:r>
+        <w:rPr>
+          <w:rFonts w:ascii="Times New Roman" w:hAnsi="Times New Roman" w:cs="Times New Roman"/>
+          <w:sz w:val="24"/>
+          <w:szCs w:val="24"/>
+        </w:rPr>
+        <w:t>"</w:t>
+      </w:r>
+    </w:p>
+    <w:p>
+      <w:pPr>
+        <w:pStyle w:val="ListParagraph"/>
+        <w:rPr>
+          <w:rFonts w:ascii="Times New Roman" w:hAnsi="Times New Roman" w:cs="Times New Roman"/>
+          <w:sz w:val="24"/>
+          <w:szCs w:val="24"/>
+        </w:rPr>
+      </w:pPr>
+      <w:r>
+        <w:rPr>
+          <w:rFonts w:ascii="Times New Roman" w:hAnsi="Times New Roman" w:cs="Times New Roman"/>
+          <w:sz w:val="24"/>
+          <w:szCs w:val="24"/>
+        </w:rPr>
+        <w:tab/>
+      </w:r>
+      <w:r>
+        <w:rPr>
+          <w:rFonts w:ascii="Times New Roman" w:hAnsi="Times New Roman" w:cs="Times New Roman"/>
+          <w:sz w:val="24"/>
+          <w:szCs w:val="24"/>
+        </w:rPr>
+        <w:tab/>
+      </w:r>
+      <w:r>
+        <w:rPr>
+          <w:rFonts w:ascii="Times New Roman" w:hAnsi="Times New Roman" w:cs="Times New Roman"/>
+          <w:sz w:val="24"/>
+          <w:szCs w:val="24"/>
+        </w:rPr>
+        <w:tab/>
+        <w:t>}</w:t>
+      </w:r>
+    </w:p>
+    <w:p>
+      <w:pPr>
+        <w:pStyle w:val="ListParagraph"/>
+        <w:rPr>
+          <w:rFonts w:ascii="Times New Roman" w:hAnsi="Times New Roman" w:cs="Times New Roman"/>
+          <w:sz w:val="24"/>
+          <w:szCs w:val="24"/>
+        </w:rPr>
+      </w:pPr>
+      <w:r>
+        <w:rPr>
+          <w:rFonts w:ascii="Times New Roman" w:hAnsi="Times New Roman" w:cs="Times New Roman"/>
+          <w:sz w:val="24"/>
+          <w:szCs w:val="24"/>
+        </w:rPr>
+        <w:tab/>
+      </w:r>
+      <w:r>
+        <w:rPr>
+          <w:rFonts w:ascii="Times New Roman" w:hAnsi="Times New Roman" w:cs="Times New Roman"/>
+          <w:sz w:val="24"/>
+          <w:szCs w:val="24"/>
+        </w:rPr>
+        <w:tab/>
+        <w:t>]</w:t>
+      </w:r>
+    </w:p>
+    <w:p>
+      <w:pPr>
+        <w:pStyle w:val="ListParagraph"/>
+        <w:rPr>
+          <w:rFonts w:ascii="Times New Roman" w:hAnsi="Times New Roman" w:cs="Times New Roman"/>
+          <w:sz w:val="24"/>
+          <w:szCs w:val="24"/>
+        </w:rPr>
+      </w:pPr>
+      <w:r>
+        <w:rPr>
+          <w:rFonts w:ascii="Times New Roman" w:hAnsi="Times New Roman" w:cs="Times New Roman"/>
+          <w:sz w:val="24"/>
+          <w:szCs w:val="24"/>
+        </w:rPr>
+        <w:t xml:space="preserve">20. Here </w:t>
+      </w:r>
+      <w:proofErr w:type="spellStart"/>
+      <w:r>
+        <w:rPr>
+          <w:rFonts w:ascii="Times New Roman" w:hAnsi="Times New Roman" w:cs="Times New Roman"/>
+          <w:sz w:val="24"/>
+          <w:szCs w:val="24"/>
+        </w:rPr>
+        <w:t>Id</w:t>
+      </w:r>
+      <w:proofErr w:type="spellEnd"/>
+      <w:r>
+        <w:rPr>
+          <w:rFonts w:ascii="Times New Roman" w:hAnsi="Times New Roman" w:cs="Times New Roman"/>
+          <w:sz w:val="24"/>
+          <w:szCs w:val="24"/>
+        </w:rPr>
+        <w:t xml:space="preserve"> is </w:t>
+      </w:r>
+      <w:r>
+        <w:rPr>
+          <w:rFonts w:ascii="Times New Roman" w:hAnsi="Times New Roman" w:cs="Times New Roman"/>
+          <w:sz w:val="24"/>
+          <w:szCs w:val="24"/>
+        </w:rPr>
+        <w:t>auto generated</w:t>
+      </w:r>
+      <w:r>
+        <w:rPr>
+          <w:rFonts w:ascii="Times New Roman" w:hAnsi="Times New Roman" w:cs="Times New Roman"/>
+          <w:sz w:val="24"/>
+          <w:szCs w:val="24"/>
+        </w:rPr>
+        <w:t xml:space="preserve"> by code</w:t>
+      </w:r>
+    </w:p>
+    <w:p>
+      <w:pPr>
+        <w:pStyle w:val="ListParagraph"/>
+        <w:rPr>
+          <w:rFonts w:ascii="Times New Roman" w:hAnsi="Times New Roman" w:cs="Times New Roman"/>
+          <w:sz w:val="24"/>
+          <w:szCs w:val="24"/>
+        </w:rPr>
+      </w:pPr>
+      <w:r>
+        <w:rPr>
+          <w:rFonts w:ascii="Times New Roman" w:hAnsi="Times New Roman" w:cs="Times New Roman"/>
+          <w:sz w:val="24"/>
+          <w:szCs w:val="24"/>
+        </w:rPr>
+        <w:t>21. End</w:t>
+      </w:r>
+    </w:p>
+    <w:p>
+      <w:pPr>
+        <w:pStyle w:val="ListParagraph"/>
+        <w:rPr>
+          <w:rFonts w:ascii="Times New Roman" w:hAnsi="Times New Roman" w:cs="Times New Roman"/>
+          <w:sz w:val="24"/>
+          <w:szCs w:val="24"/>
+        </w:rPr>
+      </w:pPr>
+      <w:r>
+        <w:rPr>
+          <w:rFonts w:ascii="Times New Roman" w:hAnsi="Times New Roman" w:cs="Times New Roman"/>
+          <w:sz w:val="24"/>
+          <w:szCs w:val="24"/>
+        </w:rPr>
+        <w:tab/>
+      </w:r>
+    </w:p>
+    <w:p>
+      <w:pPr>
+        <w:pStyle w:val="ListParagraph"/>
+        <w:numPr>
+          <w:ilvl w:val="0"/>
+          <w:numId w:val="3"/>
+        </w:numPr>
+        <w:rPr>
+          <w:rFonts w:ascii="Times New Roman" w:hAnsi="Times New Roman" w:cs="Times New Roman"/>
+          <w:b/>
+          <w:sz w:val="28"/>
+          <w:szCs w:val="28"/>
+        </w:rPr>
+      </w:pPr>
+      <w:r>
+        <w:rPr>
+          <w:rFonts w:ascii="Times New Roman" w:hAnsi="Times New Roman" w:cs="Times New Roman"/>
+          <w:b/>
+          <w:sz w:val="28"/>
+          <w:szCs w:val="28"/>
+        </w:rPr>
+        <w:t>Reference :</w:t>
+      </w:r>
+    </w:p>
+    <w:p>
+      <w:pPr>
+        <w:pStyle w:val="ListParagraph"/>
+        <w:rPr>
+          <w:rFonts w:ascii="Times New Roman" w:hAnsi="Times New Roman" w:cs="Times New Roman"/>
+          <w:sz w:val="24"/>
+          <w:szCs w:val="24"/>
+        </w:rPr>
+      </w:pPr>
+    </w:p>
+    <w:p>
+      <w:pPr>
+        <w:pStyle w:val="ListParagraph"/>
+        <w:rPr>
+          <w:rFonts w:ascii="Times New Roman" w:hAnsi="Times New Roman" w:cs="Times New Roman"/>
+          <w:sz w:val="24"/>
+          <w:szCs w:val="24"/>
+        </w:rPr>
+      </w:pPr>
+      <w:r>
+        <w:rPr>
+          <w:rFonts w:ascii="Times New Roman" w:hAnsi="Times New Roman" w:cs="Times New Roman"/>
+          <w:sz w:val="24"/>
+          <w:szCs w:val="24"/>
+        </w:rPr>
+        <w:t xml:space="preserve">GitHub Repo Link </w:t>
+      </w:r>
+      <w:r>
+        <w:rPr>
+          <w:rFonts w:ascii="Times New Roman" w:hAnsi="Times New Roman" w:cs="Times New Roman"/>
+          <w:sz w:val="24"/>
+          <w:szCs w:val="24"/>
+        </w:rPr>
+        <w:tab/>
+        <w:t>- https://github.com/Java-Techie-jt</w:t>
+      </w:r>
+    </w:p>
+    <w:p>
+      <w:pPr>
+        <w:pStyle w:val="ListParagraph"/>
+        <w:rPr>
+          <w:rFonts w:ascii="Times New Roman" w:hAnsi="Times New Roman" w:cs="Times New Roman"/>
+          <w:sz w:val="24"/>
+          <w:szCs w:val="24"/>
+        </w:rPr>
+      </w:pPr>
+      <w:r>
+        <w:rPr>
+          <w:rFonts w:ascii="Times New Roman" w:hAnsi="Times New Roman" w:cs="Times New Roman"/>
+          <w:sz w:val="24"/>
+          <w:szCs w:val="24"/>
+        </w:rPr>
+        <w:tab/>
+      </w:r>
+      <w:r>
+        <w:rPr>
+          <w:rFonts w:ascii="Times New Roman" w:hAnsi="Times New Roman" w:cs="Times New Roman"/>
+          <w:sz w:val="24"/>
+          <w:szCs w:val="24"/>
+        </w:rPr>
+        <w:tab/>
+      </w:r>
+      <w:r>
+        <w:rPr>
+          <w:rFonts w:ascii="Times New Roman" w:hAnsi="Times New Roman" w:cs="Times New Roman"/>
+          <w:sz w:val="24"/>
+          <w:szCs w:val="24"/>
+        </w:rPr>
+        <w:tab/>
+      </w:r>
+      <w:r>
+        <w:rPr>
+          <w:rFonts w:ascii="Times New Roman" w:hAnsi="Times New Roman" w:cs="Times New Roman"/>
+          <w:sz w:val="24"/>
+          <w:szCs w:val="24"/>
+        </w:rPr>
+        <w:t>- https://github.com/Java-Techie-jt/Spring-boot-mysql</w:t>
+      </w:r>
+    </w:p>
+    <w:p>
+      <w:pPr>
+        <w:pStyle w:val="ListParagraph"/>
+        <w:rPr>
+          <w:rFonts w:ascii="Times New Roman" w:hAnsi="Times New Roman" w:cs="Times New Roman"/>
+          <w:sz w:val="24"/>
+          <w:szCs w:val="24"/>
+        </w:rPr>
+      </w:pPr>
+      <w:r>
+        <w:rPr>
+          <w:rFonts w:ascii="Times New Roman" w:hAnsi="Times New Roman" w:cs="Times New Roman"/>
+          <w:sz w:val="24"/>
+          <w:szCs w:val="24"/>
+        </w:rPr>
+        <w:t xml:space="preserve">YouTube Link </w:t>
+      </w:r>
+      <w:r>
+        <w:rPr>
+          <w:rFonts w:ascii="Times New Roman" w:hAnsi="Times New Roman" w:cs="Times New Roman"/>
+          <w:sz w:val="24"/>
+          <w:szCs w:val="24"/>
+        </w:rPr>
+        <w:tab/>
+        <w:t>-</w:t>
+      </w:r>
+    </w:p>
+    <w:p>
+      <w:pPr>
+        <w:pStyle w:val="ListParagraph"/>
+        <w:rPr>
+          <w:rFonts w:ascii="Times New Roman" w:hAnsi="Times New Roman" w:cs="Times New Roman"/>
+          <w:sz w:val="24"/>
+          <w:szCs w:val="24"/>
+        </w:rPr>
+      </w:pPr>
+    </w:p>
+    <w:p>
+      <w:pPr>
+        <w:pStyle w:val="ListParagraph"/>
+        <w:rPr>
+          <w:rFonts w:ascii="Times New Roman" w:hAnsi="Times New Roman" w:cs="Times New Roman"/>
+          <w:sz w:val="24"/>
+          <w:szCs w:val="24"/>
+        </w:rPr>
+      </w:pPr>
       <w:bookmarkStart w:id="0" w:name="_GoBack"/>
       <w:bookmarkEnd w:id="0"/>
       <w:r>
@@ -1443,7 +3526,7 @@
           <w:sz w:val="24"/>
           <w:szCs w:val="24"/>
         </w:rPr>
-        <w:t>- https://www.youtube.com/watch?v=UuZ7pZ_1JDE</w:t>
+        <w:t>https://www.youtube.com/watch?v=voA01jXkXtk&amp;list=PLVz2XdJiJQxw-jVLpBfVn2yqjvA1Ycceq&amp;index=5</w:t>
       </w:r>
     </w:p>
     <w:sectPr>
@@ -2223,6 +4306,17 @@
       <w:contextualSpacing/>
     </w:pPr>
   </w:style>
+  <w:style w:type="character" w:styleId="Hyperlink">
+    <w:name w:val="Hyperlink"/>
+    <w:basedOn w:val="DefaultParagraphFont"/>
+    <w:uiPriority w:val="99"/>
+    <w:unhideWhenUsed/>
+    <w:rsid w:val="003B07E1"/>
+    <w:rPr>
+      <w:color w:val="0563C1" w:themeColor="hyperlink"/>
+      <w:u w:val="single"/>
+    </w:rPr>
+  </w:style>
 </w:styles>
 </file>
 

</xml_diff>